<commit_message>
changed title  and add .env
</commit_message>
<xml_diff>
--- a/public/invoice-template.docx
+++ b/public/invoice-template.docx
@@ -55,23 +55,7 @@
         <w:jc w:val="center"/>
       </w:pPr>
       <w:r>
-        <w:t xml:space="preserve">Sector No 10 Plot No. 182 PCNDTA, </w:t>
-      </w:r>
-      <w:proofErr w:type="gramStart"/>
-      <w:r>
-        <w:t>MIDC ,</w:t>
-      </w:r>
-      <w:proofErr w:type="gramEnd"/>
-      <w:r>
-        <w:t xml:space="preserve"> </w:t>
-      </w:r>
-      <w:proofErr w:type="spellStart"/>
-      <w:r>
-        <w:t>Bhosari</w:t>
-      </w:r>
-      <w:proofErr w:type="spellEnd"/>
-      <w:r>
-        <w:t xml:space="preserve"> Pune – 411026</w:t>
+        <w:t>Address : {address}</w:t>
       </w:r>
     </w:p>
     <w:p>
@@ -79,16 +63,8 @@
         <w:spacing w:line="180" w:lineRule="auto"/>
         <w:jc w:val="center"/>
       </w:pPr>
-      <w:proofErr w:type="gramStart"/>
       <w:r>
-        <w:t>Email :</w:t>
-      </w:r>
-      <w:proofErr w:type="gramEnd"/>
-      <w:r>
-        <w:t xml:space="preserve"> </w:t>
-      </w:r>
-      <w:r>
-        <w:t>avsengineering1606@gmail.com</w:t>
+        <w:t>Email : {email}</w:t>
       </w:r>
     </w:p>
     <w:p>
@@ -137,7 +113,7 @@
           </mc:Choice>
           <mc:Fallback>
             <w:pict>
-              <v:shapetype w14:anchorId="075D1286" id="_x0000_t75" coordsize="21600,21600" o:spt="75" o:preferrelative="t" path="m@4@5l@4@11@9@11@9@5xe" filled="f" stroked="f">
+              <v:shapetype w14:anchorId="42057E0B" id="_x0000_t75" coordsize="21600,21600" o:spt="75" o:preferrelative="t" path="m@4@5l@4@11@9@11@9@5xe" filled="f" stroked="f">
                 <v:stroke joinstyle="miter"/>
                 <v:formulas>
                   <v:f eqn="if lineDrawn pixelLineWidth 0"/>
@@ -201,7 +177,7 @@
           </mc:Choice>
           <mc:Fallback>
             <w:pict>
-              <v:shape w14:anchorId="63683FC6" id="Ink 34" o:spid="_x0000_s1026" type="#_x0000_t75" style="position:absolute;margin-left:-140.45pt;margin-top:134.3pt;width:1.65pt;height:1.45pt;z-index:251670528;visibility:visible;mso-wrap-style:square;mso-wrap-distance-left:9pt;mso-wrap-distance-top:0;mso-wrap-distance-right:9pt;mso-wrap-distance-bottom:0;mso-position-horizontal:absolute;mso-position-horizontal-relative:text;mso-position-vertical:absolute;mso-position-vertical-relative:text" o:gfxdata="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">
+              <v:shape w14:anchorId="6B63330E" id="Ink 34" o:spid="_x0000_s1026" type="#_x0000_t75" style="position:absolute;margin-left:-140.45pt;margin-top:134.3pt;width:1.65pt;height:1.45pt;z-index:251670528;visibility:visible;mso-wrap-style:square;mso-wrap-distance-left:9pt;mso-wrap-distance-top:0;mso-wrap-distance-right:9pt;mso-wrap-distance-bottom:0;mso-position-horizontal:absolute;mso-position-horizontal-relative:text;mso-position-vertical:absolute;mso-position-vertical-relative:text" o:gfxdata="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">
                 <v:imagedata r:id="rId6" o:title=""/>
               </v:shape>
             </w:pict>
@@ -246,7 +222,7 @@
           </mc:Choice>
           <mc:Fallback>
             <w:pict>
-              <v:shape w14:anchorId="2ADAA176" id="Ink 33" o:spid="_x0000_s1026" type="#_x0000_t75" style="position:absolute;margin-left:-132.85pt;margin-top:133.2pt;width:1.45pt;height:1.45pt;z-index:251669504;visibility:visible;mso-wrap-style:square;mso-wrap-distance-left:9pt;mso-wrap-distance-top:0;mso-wrap-distance-right:9pt;mso-wrap-distance-bottom:0;mso-position-horizontal:absolute;mso-position-horizontal-relative:text;mso-position-vertical:absolute;mso-position-vertical-relative:text" o:gfxdata="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">
+              <v:shape w14:anchorId="07EE2579" id="Ink 33" o:spid="_x0000_s1026" type="#_x0000_t75" style="position:absolute;margin-left:-132.85pt;margin-top:133.2pt;width:1.45pt;height:1.45pt;z-index:251669504;visibility:visible;mso-wrap-style:square;mso-wrap-distance-left:9pt;mso-wrap-distance-top:0;mso-wrap-distance-right:9pt;mso-wrap-distance-bottom:0;mso-position-horizontal:absolute;mso-position-horizontal-relative:text;mso-position-vertical:absolute;mso-position-vertical-relative:text" o:gfxdata="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">
                 <v:imagedata r:id="rId6" o:title=""/>
               </v:shape>
             </w:pict>
@@ -254,15 +230,10 @@
         </mc:AlternateContent>
       </w:r>
       <w:r>
-        <w:t xml:space="preserve">GST </w:t>
+        <w:t xml:space="preserve">GST NO : </w:t>
       </w:r>
-      <w:proofErr w:type="gramStart"/>
       <w:r>
-        <w:t>NO :</w:t>
-      </w:r>
-      <w:proofErr w:type="gramEnd"/>
-      <w:r>
-        <w:t xml:space="preserve"> 27APNPB1466R1ZB</w:t>
+        <w:t>{gst_no}</w:t>
       </w:r>
     </w:p>
     <w:tbl>
@@ -289,7 +260,6 @@
                 <w:bCs/>
               </w:rPr>
             </w:pPr>
-            <w:proofErr w:type="gramStart"/>
             <w:r>
               <w:rPr>
                 <w:b/>
@@ -302,15 +272,7 @@
                 <w:b/>
                 <w:bCs/>
               </w:rPr>
-              <w:t xml:space="preserve"> :</w:t>
-            </w:r>
-            <w:proofErr w:type="gramEnd"/>
-            <w:r>
-              <w:rPr>
-                <w:b/>
-                <w:bCs/>
-              </w:rPr>
-              <w:t xml:space="preserve"> </w:t>
+              <w:t xml:space="preserve"> : </w:t>
             </w:r>
             <w:r>
               <w:t>{to}</w:t>
@@ -341,46 +303,14 @@
                 <w:b/>
                 <w:bCs/>
               </w:rPr>
-              <w:t xml:space="preserve">Invoice </w:t>
-            </w:r>
-            <w:proofErr w:type="gramStart"/>
-            <w:r>
-              <w:rPr>
-                <w:b/>
-                <w:bCs/>
-              </w:rPr>
-              <w:t>no :</w:t>
-            </w:r>
-            <w:proofErr w:type="gramEnd"/>
-            <w:r>
-              <w:rPr>
-                <w:b/>
-                <w:bCs/>
-              </w:rPr>
-              <w:t xml:space="preserve"> </w:t>
-            </w:r>
-            <w:r>
-              <w:rPr>
-                <w:b/>
-                <w:bCs/>
-              </w:rPr>
-              <w:t>{</w:t>
-            </w:r>
-            <w:proofErr w:type="spellStart"/>
-            <w:r>
-              <w:rPr>
-                <w:b/>
-                <w:bCs/>
-              </w:rPr>
-              <w:t>invoice_no</w:t>
-            </w:r>
-            <w:proofErr w:type="spellEnd"/>
-            <w:r>
-              <w:rPr>
-                <w:b/>
-                <w:bCs/>
-              </w:rPr>
-              <w:t>}</w:t>
+              <w:t xml:space="preserve">Invoice no : </w:t>
+            </w:r>
+            <w:r>
+              <w:rPr>
+                <w:b/>
+                <w:bCs/>
+              </w:rPr>
+              <w:t>{invoice_no}</w:t>
             </w:r>
           </w:p>
         </w:tc>
@@ -397,7 +327,6 @@
                 <w:szCs w:val="28"/>
               </w:rPr>
             </w:pPr>
-            <w:proofErr w:type="gramStart"/>
             <w:r>
               <w:rPr>
                 <w:b/>
@@ -407,7 +336,6 @@
               </w:rPr>
               <w:t>Date :</w:t>
             </w:r>
-            <w:proofErr w:type="gramEnd"/>
             <w:r>
               <w:rPr>
                 <w:b/>
@@ -451,39 +379,14 @@
                 <w:b/>
                 <w:bCs/>
               </w:rPr>
-              <w:t xml:space="preserve">CH </w:t>
-            </w:r>
-            <w:proofErr w:type="gramStart"/>
-            <w:r>
-              <w:rPr>
-                <w:b/>
-                <w:bCs/>
-              </w:rPr>
-              <w:t>No :</w:t>
-            </w:r>
-            <w:proofErr w:type="gramEnd"/>
-            <w:r>
-              <w:rPr>
-                <w:b/>
-                <w:bCs/>
-              </w:rPr>
-              <w:t>{</w:t>
-            </w:r>
-            <w:proofErr w:type="spellStart"/>
-            <w:r>
-              <w:rPr>
-                <w:b/>
-                <w:bCs/>
-              </w:rPr>
-              <w:t>ch_no</w:t>
-            </w:r>
-            <w:proofErr w:type="spellEnd"/>
-            <w:r>
-              <w:rPr>
-                <w:b/>
-                <w:bCs/>
-              </w:rPr>
-              <w:t>}</w:t>
+              <w:t>CH No :</w:t>
+            </w:r>
+            <w:r>
+              <w:rPr>
+                <w:b/>
+                <w:bCs/>
+              </w:rPr>
+              <w:t>{ch_no}</w:t>
             </w:r>
           </w:p>
         </w:tc>
@@ -500,7 +403,6 @@
                 <w:szCs w:val="28"/>
               </w:rPr>
             </w:pPr>
-            <w:proofErr w:type="gramStart"/>
             <w:r>
               <w:rPr>
                 <w:b/>
@@ -510,7 +412,6 @@
               </w:rPr>
               <w:t>Date :</w:t>
             </w:r>
-            <w:proofErr w:type="gramEnd"/>
             <w:r>
               <w:rPr>
                 <w:b/>
@@ -554,46 +455,14 @@
                 <w:b/>
                 <w:bCs/>
               </w:rPr>
-              <w:t xml:space="preserve">Our Ch </w:t>
-            </w:r>
-            <w:proofErr w:type="gramStart"/>
-            <w:r>
-              <w:rPr>
-                <w:b/>
-                <w:bCs/>
-              </w:rPr>
-              <w:t>No :</w:t>
-            </w:r>
-            <w:proofErr w:type="gramEnd"/>
-            <w:r>
-              <w:rPr>
-                <w:b/>
-                <w:bCs/>
-              </w:rPr>
-              <w:t xml:space="preserve"> </w:t>
-            </w:r>
-            <w:r>
-              <w:rPr>
-                <w:b/>
-                <w:bCs/>
-              </w:rPr>
-              <w:t>{</w:t>
-            </w:r>
-            <w:proofErr w:type="spellStart"/>
-            <w:r>
-              <w:rPr>
-                <w:b/>
-                <w:bCs/>
-              </w:rPr>
-              <w:t>our_ch_no</w:t>
-            </w:r>
-            <w:proofErr w:type="spellEnd"/>
-            <w:r>
-              <w:rPr>
-                <w:b/>
-                <w:bCs/>
-              </w:rPr>
-              <w:t>}</w:t>
+              <w:t xml:space="preserve">Our Ch No : </w:t>
+            </w:r>
+            <w:r>
+              <w:rPr>
+                <w:b/>
+                <w:bCs/>
+              </w:rPr>
+              <w:t>{our_ch_no}</w:t>
             </w:r>
           </w:p>
         </w:tc>
@@ -602,7 +471,6 @@
             <w:tcW w:w="2726" w:type="dxa"/>
           </w:tcPr>
           <w:p>
-            <w:proofErr w:type="gramStart"/>
             <w:r>
               <w:rPr>
                 <w:b/>
@@ -612,7 +480,6 @@
               </w:rPr>
               <w:t>Date :</w:t>
             </w:r>
-            <w:proofErr w:type="gramEnd"/>
             <w:r>
               <w:rPr>
                 <w:b/>
@@ -651,62 +518,19 @@
                 <w:bCs/>
               </w:rPr>
             </w:pPr>
-            <w:proofErr w:type="spellStart"/>
-            <w:r>
-              <w:rPr>
-                <w:b/>
-                <w:bCs/>
-              </w:rPr>
-              <w:t>P.</w:t>
-            </w:r>
-            <w:proofErr w:type="gramStart"/>
-            <w:r>
-              <w:rPr>
-                <w:b/>
-                <w:bCs/>
-              </w:rPr>
-              <w:t>O.No</w:t>
-            </w:r>
-            <w:proofErr w:type="spellEnd"/>
-            <w:proofErr w:type="gramEnd"/>
-            <w:r>
-              <w:rPr>
-                <w:b/>
-                <w:bCs/>
-              </w:rPr>
-              <w:t xml:space="preserve"> </w:t>
-            </w:r>
-            <w:proofErr w:type="gramStart"/>
-            <w:r>
-              <w:rPr>
-                <w:b/>
-                <w:bCs/>
-              </w:rPr>
-              <w:t xml:space="preserve">:  </w:t>
-            </w:r>
-            <w:r>
-              <w:rPr>
-                <w:b/>
-                <w:bCs/>
-              </w:rPr>
-              <w:t>{</w:t>
-            </w:r>
-            <w:proofErr w:type="spellStart"/>
-            <w:proofErr w:type="gramEnd"/>
-            <w:r>
-              <w:rPr>
-                <w:b/>
-                <w:bCs/>
-              </w:rPr>
-              <w:t>po_no</w:t>
-            </w:r>
-            <w:proofErr w:type="spellEnd"/>
-            <w:r>
-              <w:rPr>
-                <w:b/>
-                <w:bCs/>
-              </w:rPr>
-              <w:t>}</w:t>
+            <w:r>
+              <w:rPr>
+                <w:b/>
+                <w:bCs/>
+              </w:rPr>
+              <w:t xml:space="preserve">P.O.No :  </w:t>
+            </w:r>
+            <w:r>
+              <w:rPr>
+                <w:b/>
+                <w:bCs/>
+              </w:rPr>
+              <w:t>{po_no}</w:t>
             </w:r>
           </w:p>
         </w:tc>
@@ -715,7 +539,6 @@
             <w:tcW w:w="2726" w:type="dxa"/>
           </w:tcPr>
           <w:p>
-            <w:proofErr w:type="gramStart"/>
             <w:r>
               <w:rPr>
                 <w:b/>
@@ -725,7 +548,6 @@
               </w:rPr>
               <w:t>Date :</w:t>
             </w:r>
-            <w:proofErr w:type="gramEnd"/>
             <w:r>
               <w:rPr>
                 <w:b/>
@@ -777,23 +599,7 @@
                 <w:sz w:val="28"/>
                 <w:szCs w:val="28"/>
               </w:rPr>
-              <w:t xml:space="preserve"> {</w:t>
-            </w:r>
-            <w:proofErr w:type="spellStart"/>
-            <w:r>
-              <w:rPr>
-                <w:sz w:val="28"/>
-                <w:szCs w:val="28"/>
-              </w:rPr>
-              <w:t>cus_gst_no</w:t>
-            </w:r>
-            <w:proofErr w:type="spellEnd"/>
-            <w:r>
-              <w:rPr>
-                <w:sz w:val="28"/>
-                <w:szCs w:val="28"/>
-              </w:rPr>
-              <w:t>}</w:t>
+              <w:t xml:space="preserve"> {cus_gst_no}</w:t>
             </w:r>
           </w:p>
           <w:p>
@@ -1028,18 +834,10 @@
           </w:tcPr>
           <w:p>
             <w:r>
-              <w:t>{#</w:t>
-            </w:r>
-            <w:proofErr w:type="gramStart"/>
-            <w:r>
-              <w:t>items}</w:t>
-            </w:r>
-            <w:r>
-              <w:t>{</w:t>
-            </w:r>
-            <w:proofErr w:type="gramEnd"/>
-            <w:r>
-              <w:t>sr_no}</w:t>
+              <w:t>{#items}</w:t>
+            </w:r>
+            <w:r>
+              <w:t>{sr_no}</w:t>
             </w:r>
           </w:p>
         </w:tc>
@@ -1059,15 +857,7 @@
           </w:tcPr>
           <w:p>
             <w:r>
-              <w:t>{</w:t>
-            </w:r>
-            <w:proofErr w:type="spellStart"/>
-            <w:r>
-              <w:t>hsn</w:t>
-            </w:r>
-            <w:proofErr w:type="spellEnd"/>
-            <w:r>
-              <w:t>}</w:t>
+              <w:t>{hsn}</w:t>
             </w:r>
           </w:p>
         </w:tc>
@@ -1161,7 +951,7 @@
           </mc:Choice>
           <mc:Fallback>
             <w:pict>
-              <v:shape w14:anchorId="6D10C9F6" id="Ink 32" o:spid="_x0000_s1026" type="#_x0000_t75" style="position:absolute;margin-left:-237.7pt;margin-top:86.35pt;width:1.45pt;height:1.45pt;z-index:251668480;visibility:visible;mso-wrap-style:square;mso-wrap-distance-left:9pt;mso-wrap-distance-top:0;mso-wrap-distance-right:9pt;mso-wrap-distance-bottom:0;mso-position-horizontal:absolute;mso-position-horizontal-relative:text;mso-position-vertical:absolute;mso-position-vertical-relative:text" o:gfxdata="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">
+              <v:shape w14:anchorId="2ED4FABE" id="Ink 32" o:spid="_x0000_s1026" type="#_x0000_t75" style="position:absolute;margin-left:-237.7pt;margin-top:86.35pt;width:1.45pt;height:1.45pt;z-index:251668480;visibility:visible;mso-wrap-style:square;mso-wrap-distance-left:9pt;mso-wrap-distance-top:0;mso-wrap-distance-right:9pt;mso-wrap-distance-bottom:0;mso-position-horizontal:absolute;mso-position-horizontal-relative:text;mso-position-vertical:absolute;mso-position-vertical-relative:text" o:gfxdata="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">
                 <v:imagedata r:id="rId6" o:title=""/>
               </v:shape>
             </w:pict>
@@ -1206,7 +996,7 @@
           </mc:Choice>
           <mc:Fallback>
             <w:pict>
-              <v:shape w14:anchorId="647BE71F" id="Ink 31" o:spid="_x0000_s1026" type="#_x0000_t75" style="position:absolute;margin-left:-376.05pt;margin-top:48.55pt;width:.75pt;height:.75pt;z-index:251667456;visibility:visible;mso-wrap-style:square;mso-wrap-distance-left:9pt;mso-wrap-distance-top:0;mso-wrap-distance-right:9pt;mso-wrap-distance-bottom:0;mso-position-horizontal:absolute;mso-position-horizontal-relative:text;mso-position-vertical:absolute;mso-position-vertical-relative:text" o:gfxdata="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">
+              <v:shape w14:anchorId="11D36EE1" id="Ink 31" o:spid="_x0000_s1026" type="#_x0000_t75" style="position:absolute;margin-left:-376.05pt;margin-top:48.55pt;width:.75pt;height:.75pt;z-index:251667456;visibility:visible;mso-wrap-style:square;mso-wrap-distance-left:9pt;mso-wrap-distance-top:0;mso-wrap-distance-right:9pt;mso-wrap-distance-bottom:0;mso-position-horizontal:absolute;mso-position-horizontal-relative:text;mso-position-vertical:absolute;mso-position-vertical-relative:text" o:gfxdata="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">
                 <v:imagedata r:id="rId11" o:title=""/>
               </v:shape>
             </w:pict>
@@ -1253,7 +1043,7 @@
           </mc:Choice>
           <mc:Fallback>
             <w:pict>
-              <v:shape w14:anchorId="0D35AE07" id="Ink 48" o:spid="_x0000_s1026" type="#_x0000_t75" style="position:absolute;margin-left:-52.35pt;margin-top:12.8pt;width:1.45pt;height:1.45pt;z-index:251679744;visibility:visible;mso-wrap-style:square;mso-wrap-distance-left:9pt;mso-wrap-distance-top:0;mso-wrap-distance-right:9pt;mso-wrap-distance-bottom:0;mso-position-horizontal:absolute;mso-position-horizontal-relative:text;mso-position-vertical:absolute;mso-position-vertical-relative:text" o:gfxdata="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">
+              <v:shape w14:anchorId="2792A83B" id="Ink 48" o:spid="_x0000_s1026" type="#_x0000_t75" style="position:absolute;margin-left:-52.35pt;margin-top:12.8pt;width:1.45pt;height:1.45pt;z-index:251679744;visibility:visible;mso-wrap-style:square;mso-wrap-distance-left:9pt;mso-wrap-distance-top:0;mso-wrap-distance-right:9pt;mso-wrap-distance-bottom:0;mso-position-horizontal:absolute;mso-position-horizontal-relative:text;mso-position-vertical:absolute;mso-position-vertical-relative:text" o:gfxdata="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">
                 <v:imagedata r:id="rId6" o:title=""/>
               </v:shape>
             </w:pict>
@@ -1298,7 +1088,7 @@
           </mc:Choice>
           <mc:Fallback>
             <w:pict>
-              <v:shape w14:anchorId="58EE51AF" id="Ink 47" o:spid="_x0000_s1026" type="#_x0000_t75" style="position:absolute;margin-left:-52.35pt;margin-top:12.8pt;width:1.45pt;height:1.45pt;z-index:251678720;visibility:visible;mso-wrap-style:square;mso-wrap-distance-left:9pt;mso-wrap-distance-top:0;mso-wrap-distance-right:9pt;mso-wrap-distance-bottom:0;mso-position-horizontal:absolute;mso-position-horizontal-relative:text;mso-position-vertical:absolute;mso-position-vertical-relative:text" o:gfxdata="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">
+              <v:shape w14:anchorId="403D0AEF" id="Ink 47" o:spid="_x0000_s1026" type="#_x0000_t75" style="position:absolute;margin-left:-52.35pt;margin-top:12.8pt;width:1.45pt;height:1.45pt;z-index:251678720;visibility:visible;mso-wrap-style:square;mso-wrap-distance-left:9pt;mso-wrap-distance-top:0;mso-wrap-distance-right:9pt;mso-wrap-distance-bottom:0;mso-position-horizontal:absolute;mso-position-horizontal-relative:text;mso-position-vertical:absolute;mso-position-vertical-relative:text" o:gfxdata="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">
                 <v:imagedata r:id="rId6" o:title=""/>
               </v:shape>
             </w:pict>
@@ -1343,7 +1133,7 @@
           </mc:Choice>
           <mc:Fallback>
             <w:pict>
-              <v:shape w14:anchorId="292C1129" id="Ink 40" o:spid="_x0000_s1026" type="#_x0000_t75" style="position:absolute;margin-left:-171pt;margin-top:32.9pt;width:1.45pt;height:1.45pt;z-index:251676672;visibility:visible;mso-wrap-style:square;mso-wrap-distance-left:9pt;mso-wrap-distance-top:0;mso-wrap-distance-right:9pt;mso-wrap-distance-bottom:0;mso-position-horizontal:absolute;mso-position-horizontal-relative:text;mso-position-vertical:absolute;mso-position-vertical-relative:text" o:gfxdata="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">
+              <v:shape w14:anchorId="751F041C" id="Ink 40" o:spid="_x0000_s1026" type="#_x0000_t75" style="position:absolute;margin-left:-171pt;margin-top:32.9pt;width:1.45pt;height:1.45pt;z-index:251676672;visibility:visible;mso-wrap-style:square;mso-wrap-distance-left:9pt;mso-wrap-distance-top:0;mso-wrap-distance-right:9pt;mso-wrap-distance-bottom:0;mso-position-horizontal:absolute;mso-position-horizontal-relative:text;mso-position-vertical:absolute;mso-position-vertical-relative:text" o:gfxdata="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">
                 <v:imagedata r:id="rId6" o:title=""/>
               </v:shape>
             </w:pict>
@@ -1388,7 +1178,7 @@
           </mc:Choice>
           <mc:Fallback>
             <w:pict>
-              <v:shape w14:anchorId="32C8FCFE" id="Ink 39" o:spid="_x0000_s1026" type="#_x0000_t75" style="position:absolute;margin-left:-171pt;margin-top:32.9pt;width:1.45pt;height:1.45pt;z-index:251675648;visibility:visible;mso-wrap-style:square;mso-wrap-distance-left:9pt;mso-wrap-distance-top:0;mso-wrap-distance-right:9pt;mso-wrap-distance-bottom:0;mso-position-horizontal:absolute;mso-position-horizontal-relative:text;mso-position-vertical:absolute;mso-position-vertical-relative:text" o:gfxdata="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">
+              <v:shape w14:anchorId="3710CADE" id="Ink 39" o:spid="_x0000_s1026" type="#_x0000_t75" style="position:absolute;margin-left:-171pt;margin-top:32.9pt;width:1.45pt;height:1.45pt;z-index:251675648;visibility:visible;mso-wrap-style:square;mso-wrap-distance-left:9pt;mso-wrap-distance-top:0;mso-wrap-distance-right:9pt;mso-wrap-distance-bottom:0;mso-position-horizontal:absolute;mso-position-horizontal-relative:text;mso-position-vertical:absolute;mso-position-vertical-relative:text" o:gfxdata="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">
                 <v:imagedata r:id="rId6" o:title=""/>
               </v:shape>
             </w:pict>
@@ -1433,7 +1223,7 @@
           </mc:Choice>
           <mc:Fallback>
             <w:pict>
-              <v:shape w14:anchorId="0C7718D9" id="Ink 38" o:spid="_x0000_s1026" type="#_x0000_t75" style="position:absolute;margin-left:-171pt;margin-top:32.9pt;width:1.45pt;height:1.45pt;z-index:251674624;visibility:visible;mso-wrap-style:square;mso-wrap-distance-left:9pt;mso-wrap-distance-top:0;mso-wrap-distance-right:9pt;mso-wrap-distance-bottom:0;mso-position-horizontal:absolute;mso-position-horizontal-relative:text;mso-position-vertical:absolute;mso-position-vertical-relative:text" o:gfxdata="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">
+              <v:shape w14:anchorId="7F87F496" id="Ink 38" o:spid="_x0000_s1026" type="#_x0000_t75" style="position:absolute;margin-left:-171pt;margin-top:32.9pt;width:1.45pt;height:1.45pt;z-index:251674624;visibility:visible;mso-wrap-style:square;mso-wrap-distance-left:9pt;mso-wrap-distance-top:0;mso-wrap-distance-right:9pt;mso-wrap-distance-bottom:0;mso-position-horizontal:absolute;mso-position-horizontal-relative:text;mso-position-vertical:absolute;mso-position-vertical-relative:text" o:gfxdata="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">
                 <v:imagedata r:id="rId6" o:title=""/>
               </v:shape>
             </w:pict>
@@ -1480,7 +1270,7 @@
           </mc:Choice>
           <mc:Fallback>
             <w:pict>
-              <v:shape w14:anchorId="114381EC" id="Ink 37" o:spid="_x0000_s1026" type="#_x0000_t75" style="position:absolute;margin-left:-88.4pt;margin-top:28pt;width:1.45pt;height:1.45pt;z-index:251673600;visibility:visible;mso-wrap-style:square;mso-wrap-distance-left:9pt;mso-wrap-distance-top:0;mso-wrap-distance-right:9pt;mso-wrap-distance-bottom:0;mso-position-horizontal:absolute;mso-position-horizontal-relative:text;mso-position-vertical:absolute;mso-position-vertical-relative:text" o:gfxdata="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">
+              <v:shape w14:anchorId="449E6DAF" id="Ink 37" o:spid="_x0000_s1026" type="#_x0000_t75" style="position:absolute;margin-left:-88.4pt;margin-top:28pt;width:1.45pt;height:1.45pt;z-index:251673600;visibility:visible;mso-wrap-style:square;mso-wrap-distance-left:9pt;mso-wrap-distance-top:0;mso-wrap-distance-right:9pt;mso-wrap-distance-bottom:0;mso-position-horizontal:absolute;mso-position-horizontal-relative:text;mso-position-vertical:absolute;mso-position-vertical-relative:text" o:gfxdata="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">
                 <v:imagedata r:id="rId6" o:title=""/>
               </v:shape>
             </w:pict>
@@ -1525,7 +1315,7 @@
           </mc:Choice>
           <mc:Fallback>
             <w:pict>
-              <v:shape w14:anchorId="5E58EECD" id="Ink 36" o:spid="_x0000_s1026" type="#_x0000_t75" style="position:absolute;margin-left:-71.45pt;margin-top:34.35pt;width:1.45pt;height:1.45pt;z-index:251672576;visibility:visible;mso-wrap-style:square;mso-wrap-distance-left:9pt;mso-wrap-distance-top:0;mso-wrap-distance-right:9pt;mso-wrap-distance-bottom:0;mso-position-horizontal:absolute;mso-position-horizontal-relative:text;mso-position-vertical:absolute;mso-position-vertical-relative:text" o:gfxdata="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">
+              <v:shape w14:anchorId="678E1341" id="Ink 36" o:spid="_x0000_s1026" type="#_x0000_t75" style="position:absolute;margin-left:-71.45pt;margin-top:34.35pt;width:1.45pt;height:1.45pt;z-index:251672576;visibility:visible;mso-wrap-style:square;mso-wrap-distance-left:9pt;mso-wrap-distance-top:0;mso-wrap-distance-right:9pt;mso-wrap-distance-bottom:0;mso-position-horizontal:absolute;mso-position-horizontal-relative:text;mso-position-vertical:absolute;mso-position-vertical-relative:text" o:gfxdata="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">
                 <v:imagedata r:id="rId6" o:title=""/>
               </v:shape>
             </w:pict>
@@ -1573,7 +1363,7 @@
           </mc:Choice>
           <mc:Fallback>
             <w:pict>
-              <v:shape w14:anchorId="149132C1" id="Ink 46" o:spid="_x0000_s1026" type="#_x0000_t75" style="position:absolute;margin-left:-208.05pt;margin-top:32.15pt;width:1.45pt;height:1.45pt;z-index:251677696;visibility:visible;mso-wrap-style:square;mso-wrap-distance-left:9pt;mso-wrap-distance-top:0;mso-wrap-distance-right:9pt;mso-wrap-distance-bottom:0;mso-position-horizontal:absolute;mso-position-horizontal-relative:text;mso-position-vertical:absolute;mso-position-vertical-relative:text" o:gfxdata="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">
+              <v:shape w14:anchorId="208DF15A" id="Ink 46" o:spid="_x0000_s1026" type="#_x0000_t75" style="position:absolute;margin-left:-208.05pt;margin-top:32.15pt;width:1.45pt;height:1.45pt;z-index:251677696;visibility:visible;mso-wrap-style:square;mso-wrap-distance-left:9pt;mso-wrap-distance-top:0;mso-wrap-distance-right:9pt;mso-wrap-distance-bottom:0;mso-position-horizontal:absolute;mso-position-horizontal-relative:text;mso-position-vertical:absolute;mso-position-vertical-relative:text" o:gfxdata="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">
                 <v:imagedata r:id="rId6" o:title=""/>
               </v:shape>
             </w:pict>
@@ -1620,7 +1410,7 @@
           </mc:Choice>
           <mc:Fallback>
             <w:pict>
-              <v:shape w14:anchorId="78E899EC" id="Ink 30" o:spid="_x0000_s1026" type="#_x0000_t75" style="position:absolute;margin-left:-277.55pt;margin-top:43.45pt;width:.75pt;height:.75pt;z-index:251666432;visibility:visible;mso-wrap-style:square;mso-wrap-distance-left:9pt;mso-wrap-distance-top:0;mso-wrap-distance-right:9pt;mso-wrap-distance-bottom:0;mso-position-horizontal:absolute;mso-position-horizontal-relative:text;mso-position-vertical:absolute;mso-position-vertical-relative:text" o:gfxdata="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">
+              <v:shape w14:anchorId="257E6700" id="Ink 30" o:spid="_x0000_s1026" type="#_x0000_t75" style="position:absolute;margin-left:-277.55pt;margin-top:43.45pt;width:.75pt;height:.75pt;z-index:251666432;visibility:visible;mso-wrap-style:square;mso-wrap-distance-left:9pt;mso-wrap-distance-top:0;mso-wrap-distance-right:9pt;mso-wrap-distance-bottom:0;mso-position-horizontal:absolute;mso-position-horizontal-relative:text;mso-position-vertical:absolute;mso-position-vertical-relative:text" o:gfxdata="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">
                 <v:imagedata r:id="rId11" o:title=""/>
               </v:shape>
             </w:pict>
@@ -1665,7 +1455,7 @@
           </mc:Choice>
           <mc:Fallback>
             <w:pict>
-              <v:shape w14:anchorId="13D65F3E" id="Ink 29" o:spid="_x0000_s1026" type="#_x0000_t75" style="position:absolute;margin-left:-277.55pt;margin-top:43.45pt;width:.75pt;height:.75pt;z-index:251665408;visibility:visible;mso-wrap-style:square;mso-wrap-distance-left:9pt;mso-wrap-distance-top:0;mso-wrap-distance-right:9pt;mso-wrap-distance-bottom:0;mso-position-horizontal:absolute;mso-position-horizontal-relative:text;mso-position-vertical:absolute;mso-position-vertical-relative:text" o:gfxdata="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">
+              <v:shape w14:anchorId="07550F20" id="Ink 29" o:spid="_x0000_s1026" type="#_x0000_t75" style="position:absolute;margin-left:-277.55pt;margin-top:43.45pt;width:.75pt;height:.75pt;z-index:251665408;visibility:visible;mso-wrap-style:square;mso-wrap-distance-left:9pt;mso-wrap-distance-top:0;mso-wrap-distance-right:9pt;mso-wrap-distance-bottom:0;mso-position-horizontal:absolute;mso-position-horizontal-relative:text;mso-position-vertical:absolute;mso-position-vertical-relative:text" o:gfxdata="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">
                 <v:imagedata r:id="rId11" o:title=""/>
               </v:shape>
             </w:pict>
@@ -1723,7 +1513,7 @@
           </mc:Choice>
           <mc:Fallback>
             <w:pict>
-              <v:shape w14:anchorId="159F47E0" id="Ink 28" o:spid="_x0000_s1026" type="#_x0000_t75" style="position:absolute;margin-left:-243.65pt;margin-top:31pt;width:.75pt;height:.75pt;z-index:251664384;visibility:visible;mso-wrap-style:square;mso-wrap-distance-left:9pt;mso-wrap-distance-top:0;mso-wrap-distance-right:9pt;mso-wrap-distance-bottom:0;mso-position-horizontal:absolute;mso-position-horizontal-relative:text;mso-position-vertical:absolute;mso-position-vertical-relative:text" o:gfxdata="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">
+              <v:shape w14:anchorId="45EBFD78" id="Ink 28" o:spid="_x0000_s1026" type="#_x0000_t75" style="position:absolute;margin-left:-243.65pt;margin-top:31pt;width:.75pt;height:.75pt;z-index:251664384;visibility:visible;mso-wrap-style:square;mso-wrap-distance-left:9pt;mso-wrap-distance-top:0;mso-wrap-distance-right:9pt;mso-wrap-distance-bottom:0;mso-position-horizontal:absolute;mso-position-horizontal-relative:text;mso-position-vertical:absolute;mso-position-vertical-relative:text" o:gfxdata="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">
                 <v:imagedata r:id="rId11" o:title=""/>
               </v:shape>
             </w:pict>
@@ -1768,7 +1558,7 @@
           </mc:Choice>
           <mc:Fallback>
             <w:pict>
-              <v:shape w14:anchorId="513FDE89" id="Ink 27" o:spid="_x0000_s1026" type="#_x0000_t75" style="position:absolute;margin-left:-243.65pt;margin-top:31pt;width:.75pt;height:.75pt;z-index:251663360;visibility:visible;mso-wrap-style:square;mso-wrap-distance-left:9pt;mso-wrap-distance-top:0;mso-wrap-distance-right:9pt;mso-wrap-distance-bottom:0;mso-position-horizontal:absolute;mso-position-horizontal-relative:text;mso-position-vertical:absolute;mso-position-vertical-relative:text" o:gfxdata="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">
+              <v:shape w14:anchorId="3F712BF1" id="Ink 27" o:spid="_x0000_s1026" type="#_x0000_t75" style="position:absolute;margin-left:-243.65pt;margin-top:31pt;width:.75pt;height:.75pt;z-index:251663360;visibility:visible;mso-wrap-style:square;mso-wrap-distance-left:9pt;mso-wrap-distance-top:0;mso-wrap-distance-right:9pt;mso-wrap-distance-bottom:0;mso-position-horizontal:absolute;mso-position-horizontal-relative:text;mso-position-vertical:absolute;mso-position-vertical-relative:text" o:gfxdata="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">
                 <v:imagedata r:id="rId11" o:title=""/>
               </v:shape>
             </w:pict>
@@ -1813,7 +1603,7 @@
           </mc:Choice>
           <mc:Fallback>
             <w:pict>
-              <v:shape w14:anchorId="7CC3A327" id="Ink 26" o:spid="_x0000_s1026" type="#_x0000_t75" style="position:absolute;margin-left:-243.65pt;margin-top:33.15pt;width:.75pt;height:.75pt;z-index:251662336;visibility:visible;mso-wrap-style:square;mso-wrap-distance-left:9pt;mso-wrap-distance-top:0;mso-wrap-distance-right:9pt;mso-wrap-distance-bottom:0;mso-position-horizontal:absolute;mso-position-horizontal-relative:text;mso-position-vertical:absolute;mso-position-vertical-relative:text" o:gfxdata="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">
+              <v:shape w14:anchorId="0234378D" id="Ink 26" o:spid="_x0000_s1026" type="#_x0000_t75" style="position:absolute;margin-left:-243.65pt;margin-top:33.15pt;width:.75pt;height:.75pt;z-index:251662336;visibility:visible;mso-wrap-style:square;mso-wrap-distance-left:9pt;mso-wrap-distance-top:0;mso-wrap-distance-right:9pt;mso-wrap-distance-bottom:0;mso-position-horizontal:absolute;mso-position-horizontal-relative:text;mso-position-vertical:absolute;mso-position-vertical-relative:text" o:gfxdata="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">
                 <v:imagedata r:id="rId11" o:title=""/>
               </v:shape>
             </w:pict>
@@ -1863,18 +1653,13 @@
           </mc:Choice>
           <mc:Fallback>
             <w:pict>
-              <v:shape w14:anchorId="08BF9DAC" id="Ink 22" o:spid="_x0000_s1026" type="#_x0000_t75" style="position:absolute;margin-left:665.85pt;margin-top:39.95pt;width:.75pt;height:.75pt;z-index:251661312;visibility:visible;mso-wrap-style:square;mso-wrap-distance-left:9pt;mso-wrap-distance-top:0;mso-wrap-distance-right:9pt;mso-wrap-distance-bottom:0;mso-position-horizontal:absolute;mso-position-horizontal-relative:text;mso-position-vertical:absolute;mso-position-vertical-relative:text" o:gfxdata="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">
+              <v:shape w14:anchorId="3FBA0045" id="Ink 22" o:spid="_x0000_s1026" type="#_x0000_t75" style="position:absolute;margin-left:665.85pt;margin-top:39.95pt;width:.75pt;height:.75pt;z-index:251661312;visibility:visible;mso-wrap-style:square;mso-wrap-distance-left:9pt;mso-wrap-distance-top:0;mso-wrap-distance-right:9pt;mso-wrap-distance-bottom:0;mso-position-horizontal:absolute;mso-position-horizontal-relative:text;mso-position-vertical:absolute;mso-position-vertical-relative:text" o:gfxdata="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">
                 <v:imagedata r:id="rId11" o:title=""/>
               </v:shape>
             </w:pict>
           </mc:Fallback>
         </mc:AlternateContent>
       </w:r>
-    </w:p>
-    <w:p>
-      <w:pPr>
-        <w:spacing w:after="0"/>
-      </w:pPr>
     </w:p>
     <w:tbl>
       <w:tblPr>
@@ -1895,15 +1680,7 @@
           </w:tcPr>
           <w:p>
             <w:r>
-              <w:t xml:space="preserve">Certified that the particulars given above are </w:t>
-            </w:r>
-            <w:proofErr w:type="spellStart"/>
-            <w:r>
-              <w:t>ture</w:t>
-            </w:r>
-            <w:proofErr w:type="spellEnd"/>
-            <w:r>
-              <w:t xml:space="preserve"> and Correct</w:t>
+              <w:t>Certified that the particulars given above are ture and Correct</w:t>
             </w:r>
           </w:p>
           <w:p/>
@@ -1932,15 +1709,7 @@
               <w:jc w:val="center"/>
             </w:pPr>
             <w:r>
-              <w:t>{</w:t>
-            </w:r>
-            <w:proofErr w:type="spellStart"/>
-            <w:r>
-              <w:t>sub_total</w:t>
-            </w:r>
-            <w:proofErr w:type="spellEnd"/>
-            <w:r>
-              <w:t>}</w:t>
+              <w:t>{sub_total}</w:t>
             </w:r>
           </w:p>
         </w:tc>
@@ -1953,13 +1722,8 @@
           </w:tcPr>
           <w:p>
             <w:r>
-              <w:t xml:space="preserve">Vehicle </w:t>
-            </w:r>
-            <w:proofErr w:type="gramStart"/>
-            <w:r>
-              <w:t>No :</w:t>
-            </w:r>
-            <w:proofErr w:type="gramEnd"/>
+              <w:t>Vehicle No :</w:t>
+            </w:r>
           </w:p>
           <w:p/>
         </w:tc>
@@ -1987,15 +1751,7 @@
               <w:jc w:val="center"/>
             </w:pPr>
             <w:r>
-              <w:t>{</w:t>
-            </w:r>
-            <w:proofErr w:type="spellStart"/>
-            <w:r>
-              <w:t>cgst</w:t>
-            </w:r>
-            <w:proofErr w:type="spellEnd"/>
-            <w:r>
-              <w:t>}</w:t>
+              <w:t>{cgst}</w:t>
             </w:r>
           </w:p>
         </w:tc>
@@ -2021,17 +1777,8 @@
                 <w:b/>
                 <w:bCs/>
               </w:rPr>
-              <w:t xml:space="preserve">Rupees in </w:t>
-            </w:r>
-            <w:proofErr w:type="gramStart"/>
-            <w:r>
-              <w:rPr>
-                <w:b/>
-                <w:bCs/>
-              </w:rPr>
-              <w:t>Words :</w:t>
-            </w:r>
-            <w:proofErr w:type="gramEnd"/>
+              <w:t>Rupees in Words :</w:t>
+            </w:r>
           </w:p>
           <w:p/>
           <w:p/>
@@ -2060,15 +1807,7 @@
               <w:jc w:val="center"/>
             </w:pPr>
             <w:r>
-              <w:t>{</w:t>
-            </w:r>
-            <w:proofErr w:type="spellStart"/>
-            <w:r>
-              <w:t>sgst</w:t>
-            </w:r>
-            <w:proofErr w:type="spellEnd"/>
-            <w:r>
-              <w:t>}</w:t>
+              <w:t>{sgst}</w:t>
             </w:r>
           </w:p>
         </w:tc>
@@ -2155,17 +1894,8 @@
                 <w:b/>
                 <w:bCs/>
               </w:rPr>
-              <w:t>For A.V.</w:t>
-            </w:r>
-            <w:proofErr w:type="gramStart"/>
-            <w:r>
-              <w:rPr>
-                <w:b/>
-                <w:bCs/>
-              </w:rPr>
-              <w:t>S.ENGINEERING</w:t>
-            </w:r>
-            <w:proofErr w:type="gramEnd"/>
+              <w:t>For A.V.S.ENGINEERING</w:t>
+            </w:r>
           </w:p>
         </w:tc>
       </w:tr>
@@ -2910,6 +2640,7 @@
   <w:style w:type="character" w:default="1" w:styleId="DefaultParagraphFont">
     <w:name w:val="Default Paragraph Font"/>
     <w:uiPriority w:val="1"/>
+    <w:semiHidden/>
     <w:unhideWhenUsed/>
   </w:style>
   <w:style w:type="table" w:default="1" w:styleId="TableNormal">

</xml_diff>